<commit_message>
added www to .md file and just uploaded docx template again.
</commit_message>
<xml_diff>
--- a/docassemble/LRFGuideMe/data/templates/Behind_on_rent.docx
+++ b/docassemble/LRFGuideMe/data/templates/Behind_on_rent.docx
@@ -1945,6 +1945,18 @@
       <w:szCs w:val="24"/>
     </w:rPr>
   </w:style>
+  <w:style w:type="character" w:styleId="FollowedHyperlink">
+    <w:name w:val="FollowedHyperlink"/>
+    <w:basedOn w:val="DefaultParagraphFont"/>
+    <w:uiPriority w:val="99"/>
+    <w:semiHidden/>
+    <w:unhideWhenUsed/>
+    <w:rsid w:val="0005228B"/>
+    <w:rPr>
+      <w:color w:val="800080" w:themeColor="followedHyperlink"/>
+      <w:u w:val="single"/>
+    </w:rPr>
+  </w:style>
 </w:styles>
 </file>
 
@@ -2469,6 +2481,18 @@
       <w:rFonts w:ascii="Arial" w:hAnsi="Arial" w:cs="Arial"/>
       <w:sz w:val="24"/>
       <w:szCs w:val="24"/>
+    </w:rPr>
+  </w:style>
+  <w:style w:type="character" w:styleId="FollowedHyperlink">
+    <w:name w:val="FollowedHyperlink"/>
+    <w:basedOn w:val="DefaultParagraphFont"/>
+    <w:uiPriority w:val="99"/>
+    <w:semiHidden/>
+    <w:unhideWhenUsed/>
+    <w:rsid w:val="0005228B"/>
+    <w:rPr>
+      <w:color w:val="800080" w:themeColor="followedHyperlink"/>
+      <w:u w:val="single"/>
     </w:rPr>
   </w:style>
 </w:styles>

</xml_diff>

<commit_message>
from official form on CDC.gov to MLH Paul Schack's version
</commit_message>
<xml_diff>
--- a/docassemble/LRFGuideMe/data/templates/Behind_on_rent.docx
+++ b/docassemble/LRFGuideMe/data/templates/Behind_on_rent.docx
@@ -289,7 +289,33 @@
           <w:rPr>
             <w:rStyle w:val="Hyperlink"/>
           </w:rPr>
-          <w:t>CDC.gov/coronavirus/2019-ncov/downloads/declaration-form.pdf</w:t>
+          <w:t>MassLega</w:t>
+        </w:r>
+        <w:r>
+          <w:rPr>
+            <w:rStyle w:val="Hyperlink"/>
+          </w:rPr>
+          <w:t>l</w:t>
+        </w:r>
+        <w:r>
+          <w:rPr>
+            <w:rStyle w:val="Hyperlink"/>
+          </w:rPr>
+          <w:t>Help.org/</w:t>
+        </w:r>
+        <w:bookmarkStart w:id="0" w:name="_GoBack"/>
+        <w:bookmarkEnd w:id="0"/>
+        <w:r>
+          <w:rPr>
+            <w:rStyle w:val="Hyperlink"/>
+          </w:rPr>
+          <w:t>c</w:t>
+        </w:r>
+        <w:r>
+          <w:rPr>
+            <w:rStyle w:val="Hyperlink"/>
+          </w:rPr>
+          <w:t>dc-declaration.pdf</w:t>
         </w:r>
       </w:hyperlink>
       <w:r>
@@ -465,7 +491,6 @@
           <w:sz w:val="24"/>
           <w:szCs w:val="24"/>
         </w:rPr>
-        <w:lastRenderedPageBreak/>
         <w:t xml:space="preserve">The landlord </w:t>
       </w:r>
       <w:r>
@@ -532,7 +557,6 @@
         <w:pStyle w:val="Heading3"/>
       </w:pPr>
       <w:r>
-        <w:lastRenderedPageBreak/>
         <w:t xml:space="preserve">Contact local organizations </w:t>
       </w:r>
     </w:p>
@@ -629,18 +653,7 @@
             <w:sz w:val="24"/>
             <w:szCs w:val="24"/>
           </w:rPr>
-          <w:t>MassLegalH</w:t>
-        </w:r>
-        <w:bookmarkStart w:id="0" w:name="_GoBack"/>
-        <w:bookmarkEnd w:id="0"/>
-        <w:r>
-          <w:rPr>
-            <w:rStyle w:val="Hyperlink"/>
-            <w:rFonts w:ascii="Arial" w:hAnsi="Arial" w:cs="Arial"/>
-            <w:sz w:val="24"/>
-            <w:szCs w:val="24"/>
-          </w:rPr>
-          <w:t>elp.org/covid-19/help-with-rent</w:t>
+          <w:t>MassLegalHelp.org/covid-19/help-with-rent</w:t>
         </w:r>
       </w:hyperlink>
     </w:p>

</xml_diff>

<commit_message>
Updated 8 templates and .md files with extended moratorium - Trump delayed signing until last minute
</commit_message>
<xml_diff>
--- a/docassemble/LRFGuideMe/data/templates/Behind_on_rent.docx
+++ b/docassemble/LRFGuideMe/data/templates/Behind_on_rent.docx
@@ -192,7 +192,15 @@
         <w:pStyle w:val="Heading3"/>
       </w:pPr>
       <w:r>
-        <w:t xml:space="preserve">Until December 31, 2020, you may be eligible </w:t>
+        <w:t xml:space="preserve">Until </w:t>
+      </w:r>
+      <w:bookmarkStart w:id="0" w:name="_GoBack"/>
+      <w:r>
+        <w:t>January 31, 2021</w:t>
+      </w:r>
+      <w:bookmarkEnd w:id="0"/>
+      <w:r>
+        <w:t xml:space="preserve">, you may be eligible </w:t>
       </w:r>
       <w:r>
         <w:t>to</w:t>
@@ -289,33 +297,7 @@
           <w:rPr>
             <w:rStyle w:val="Hyperlink"/>
           </w:rPr>
-          <w:t>MassLega</w:t>
-        </w:r>
-        <w:r>
-          <w:rPr>
-            <w:rStyle w:val="Hyperlink"/>
-          </w:rPr>
-          <w:t>l</w:t>
-        </w:r>
-        <w:r>
-          <w:rPr>
-            <w:rStyle w:val="Hyperlink"/>
-          </w:rPr>
-          <w:t>Help.org/</w:t>
-        </w:r>
-        <w:bookmarkStart w:id="0" w:name="_GoBack"/>
-        <w:bookmarkEnd w:id="0"/>
-        <w:r>
-          <w:rPr>
-            <w:rStyle w:val="Hyperlink"/>
-          </w:rPr>
-          <w:t>c</w:t>
-        </w:r>
-        <w:r>
-          <w:rPr>
-            <w:rStyle w:val="Hyperlink"/>
-          </w:rPr>
-          <w:t>dc-declaration.pdf</w:t>
+          <w:t>MassLegalHelp.org/cdc-declaration.pdf</w:t>
         </w:r>
       </w:hyperlink>
       <w:r>

</xml_diff>

<commit_message>
Uploaded updated docx files and updated .md files to reflect CDC moratorium extension to June 30
</commit_message>
<xml_diff>
--- a/docassemble/LRFGuideMe/data/templates/Behind_on_rent.docx
+++ b/docassemble/LRFGuideMe/data/templates/Behind_on_rent.docx
@@ -193,6 +193,11 @@
         </w:rPr>
         <w:t xml:space="preserve">Your family must be homeless or at risk of becoming homeless. </w:t>
       </w:r>
+      <w:r>
+        <w:rPr>
+          <w:rtl w:val="0"/>
+        </w:rPr>
+      </w:r>
     </w:p>
     <w:p>
       <w:pPr>
@@ -233,6 +238,11 @@
         </w:rPr>
         <w:t xml:space="preserve">Your household income must  be low enough. </w:t>
       </w:r>
+      <w:r>
+        <w:rPr>
+          <w:rtl w:val="0"/>
+        </w:rPr>
+      </w:r>
     </w:p>
     <w:p>
       <w:pPr>
@@ -273,6 +283,11 @@
         </w:rPr>
         <w:t xml:space="preserve">You need to show that RAFT assistance will stop your family from becoming homeless. And</w:t>
       </w:r>
+      <w:r>
+        <w:rPr>
+          <w:rtl w:val="0"/>
+        </w:rPr>
+      </w:r>
     </w:p>
     <w:p>
       <w:pPr>
@@ -313,6 +328,11 @@
         </w:rPr>
         <w:t xml:space="preserve">You must pass a Department of Housing and Community Development (DHCD) RAFT Screening. </w:t>
       </w:r>
+      <w:r>
+        <w:rPr>
+          <w:rtl w:val="0"/>
+        </w:rPr>
+      </w:r>
     </w:p>
     <w:p>
       <w:pPr>
@@ -356,7 +376,7 @@
         <w:rPr>
           <w:rtl w:val="0"/>
         </w:rPr>
-        <w:t xml:space="preserve">Until March 31, 2021, you may be eligible to stop an eviction where your landlord is asking for back rent</w:t>
+        <w:t xml:space="preserve">Until June 30, 2021, you may be eligible to stop an eviction where your landlord is asking for back rent</w:t>
       </w:r>
     </w:p>
     <w:p>
@@ -1609,6 +1629,117 @@
     <w:pPr>
       <w:keepNext w:val="1"/>
       <w:spacing w:after="120" w:before="240" w:lineRule="auto"/>
+    </w:pPr>
+    <w:rPr>
+      <w:rFonts w:ascii="Liberation Serif" w:cs="Liberation Serif" w:eastAsia="Liberation Serif" w:hAnsi="Liberation Serif"/>
+      <w:b w:val="1"/>
+      <w:sz w:val="48"/>
+      <w:szCs w:val="48"/>
+    </w:rPr>
+  </w:style>
+  <w:style w:type="paragraph" w:styleId="Heading2">
+    <w:name w:val="heading 2"/>
+    <w:basedOn w:val="Normal"/>
+    <w:next w:val="Normal"/>
+    <w:pPr>
+      <w:keepNext w:val="1"/>
+      <w:spacing w:after="240" w:before="0" w:lineRule="auto"/>
+    </w:pPr>
+    <w:rPr>
+      <w:rFonts w:ascii="Liberation Sans" w:cs="Liberation Sans" w:eastAsia="Liberation Sans" w:hAnsi="Liberation Sans"/>
+      <w:b w:val="1"/>
+      <w:sz w:val="32"/>
+      <w:szCs w:val="32"/>
+    </w:rPr>
+  </w:style>
+  <w:style w:type="paragraph" w:styleId="Heading3">
+    <w:name w:val="heading 3"/>
+    <w:basedOn w:val="Normal"/>
+    <w:next w:val="Normal"/>
+    <w:pPr>
+      <w:keepNext w:val="1"/>
+      <w:spacing w:after="120" w:before="140" w:lineRule="auto"/>
+    </w:pPr>
+    <w:rPr>
+      <w:rFonts w:ascii="Liberation Sans" w:cs="Liberation Sans" w:eastAsia="Liberation Sans" w:hAnsi="Liberation Sans"/>
+      <w:b w:val="1"/>
+      <w:sz w:val="28"/>
+      <w:szCs w:val="28"/>
+    </w:rPr>
+  </w:style>
+  <w:style w:type="paragraph" w:styleId="Heading4">
+    <w:name w:val="heading 4"/>
+    <w:basedOn w:val="Normal"/>
+    <w:next w:val="Normal"/>
+    <w:pPr>
+      <w:keepNext w:val="1"/>
+      <w:keepLines w:val="1"/>
+      <w:spacing w:after="40" w:before="240" w:lineRule="auto"/>
+    </w:pPr>
+    <w:rPr>
+      <w:b w:val="1"/>
+      <w:sz w:val="24"/>
+      <w:szCs w:val="24"/>
+    </w:rPr>
+  </w:style>
+  <w:style w:type="paragraph" w:styleId="Heading5">
+    <w:name w:val="heading 5"/>
+    <w:basedOn w:val="Normal"/>
+    <w:next w:val="Normal"/>
+    <w:pPr>
+      <w:keepNext w:val="1"/>
+      <w:keepLines w:val="1"/>
+      <w:spacing w:after="40" w:before="220" w:lineRule="auto"/>
+    </w:pPr>
+    <w:rPr>
+      <w:b w:val="1"/>
+      <w:sz w:val="22"/>
+      <w:szCs w:val="22"/>
+    </w:rPr>
+  </w:style>
+  <w:style w:type="paragraph" w:styleId="Heading6">
+    <w:name w:val="heading 6"/>
+    <w:basedOn w:val="Normal"/>
+    <w:next w:val="Normal"/>
+    <w:pPr>
+      <w:keepNext w:val="1"/>
+      <w:keepLines w:val="1"/>
+      <w:spacing w:after="40" w:before="200" w:lineRule="auto"/>
+    </w:pPr>
+    <w:rPr>
+      <w:b w:val="1"/>
+      <w:sz w:val="20"/>
+      <w:szCs w:val="20"/>
+    </w:rPr>
+  </w:style>
+  <w:style w:type="paragraph" w:styleId="Title">
+    <w:name w:val="Title"/>
+    <w:basedOn w:val="Normal"/>
+    <w:next w:val="Normal"/>
+    <w:pPr>
+      <w:keepNext w:val="1"/>
+      <w:keepLines w:val="1"/>
+      <w:spacing w:after="120" w:before="480" w:lineRule="auto"/>
+    </w:pPr>
+    <w:rPr>
+      <w:b w:val="1"/>
+      <w:sz w:val="72"/>
+      <w:szCs w:val="72"/>
+    </w:rPr>
+  </w:style>
+  <w:style w:type="paragraph" w:styleId="Normal" w:default="1">
+    <w:name w:val="normal"/>
+  </w:style>
+  <w:style w:type="table" w:styleId="TableNormal" w:default="1">
+    <w:name w:val="Table Normal"/>
+  </w:style>
+  <w:style w:type="paragraph" w:styleId="Heading1">
+    <w:name w:val="heading 1"/>
+    <w:basedOn w:val="Normal"/>
+    <w:next w:val="Normal"/>
+    <w:pPr>
+      <w:keepNext w:val="1"/>
+      <w:spacing w:after="120" w:before="240" w:lineRule="auto"/>
       <w:ind w:left="0" w:firstLine="0"/>
     </w:pPr>
     <w:rPr>
@@ -2086,6 +2217,23 @@
     <w:rPr>
       <w:color w:val="800080" w:themeColor="followedHyperlink"/>
       <w:u w:val="single"/>
+    </w:rPr>
+  </w:style>
+  <w:style w:type="paragraph" w:styleId="Subtitle">
+    <w:name w:val="Subtitle"/>
+    <w:basedOn w:val="Normal"/>
+    <w:next w:val="Normal"/>
+    <w:pPr>
+      <w:keepNext w:val="1"/>
+      <w:keepLines w:val="1"/>
+      <w:spacing w:after="80" w:before="360" w:lineRule="auto"/>
+    </w:pPr>
+    <w:rPr>
+      <w:rFonts w:ascii="Georgia" w:cs="Georgia" w:eastAsia="Georgia" w:hAnsi="Georgia"/>
+      <w:i w:val="1"/>
+      <w:color w:val="666666"/>
+      <w:sz w:val="48"/>
+      <w:szCs w:val="48"/>
     </w:rPr>
   </w:style>
   <w:style w:type="paragraph" w:styleId="Subtitle">
@@ -2395,7 +2543,7 @@
 
 <file path=customXML/item1.xml><?xml version="1.0" encoding="utf-8"?>
 <go:gDocsCustomXmlDataStorage xmlns:go="http://customooxmlschemas.google.com/" xmlns:r="http://schemas.openxmlformats.org/officeDocument/2006/relationships">
-  <go:docsCustomData xmlns:go="http://customooxmlschemas.google.com/" roundtripDataSignature="AMtx7mh7pQuWO2vCvt0/u2V2rbz8+OCl4g==">AMUW2mXdMdrRMm+BnY8KQxT4ovDB1rmV/OUjj0tsY8unlNrCEEazWYhl6hv8q70ZnUjQz8k70LavurYh+8ybIfB22Vf6wyUNpDw1vm336iMF8Cmpn81utIdeDzSih6OZ6ILE4F+crpY3</go:docsCustomData>
+  <go:docsCustomData xmlns:go="http://customooxmlschemas.google.com/" roundtripDataSignature="AMtx7mg1bN1Xr1IQTvdpx++JfKCD6siQeA==">AMUW2mXlk1QxRN3dRvV2ds0lO1Pl07VN3kRn2uztP3Td3z2S2Z6aKq6jg5jMHhcIdcfqGz8HmFBpntuL6x0hADwPgg919a5plqV9SXWrayVFZo1+IcCBMhx5YE0WVxXELvkALNcuJ59+</go:docsCustomData>
 </go:gDocsCustomXmlDataStorage>
 </file>
 

</xml_diff>